<commit_message>
anmelde daten vom admin ins word dokument eingefügt
</commit_message>
<xml_diff>
--- a/Version für Prof. Dr. Darius Schippritt/Anleitung PHP.docx
+++ b/Version für Prof. Dr. Darius Schippritt/Anleitung PHP.docx
@@ -79,11 +79,34 @@
       <w:r>
         <w:t xml:space="preserve">“ dort hinein und drückt auf „OK“. </w:t>
       </w:r>
+    </w:p>
+    <w:p>
+      <w:r>
+        <w:t>Es ist bereits ein Konto in der Datenbank:</w:t>
+      </w:r>
+    </w:p>
+    <w:p>
+      <w:r>
+        <w:t xml:space="preserve">E-Mail: </w:t>
+      </w:r>
+      <w:hyperlink r:id="rId7" w:history="1">
+        <w:r>
+          <w:rPr>
+            <w:rStyle w:val="Hyperlink"/>
+          </w:rPr>
+          <w:t>admin@hshl.de</w:t>
+        </w:r>
+      </w:hyperlink>
+    </w:p>
+    <w:p>
+      <w:r>
+        <w:t>Passwort: admin</w:t>
+      </w:r>
       <w:bookmarkStart w:id="0" w:name="_GoBack"/>
       <w:bookmarkEnd w:id="0"/>
     </w:p>
     <w:sectPr>
-      <w:headerReference w:type="default" r:id="rId7"/>
+      <w:headerReference w:type="default" r:id="rId8"/>
       <w:pgSz w:w="11906" w:h="16838"/>
       <w:pgMar w:top="1417" w:right="1417" w:bottom="1134" w:left="1417" w:header="708" w:footer="708" w:gutter="0"/>
       <w:cols w:space="708"/>

</xml_diff>